<commit_message>
Se actualiza contenido de archivo
Se mencionan mas tareas ajustadas
</commit_message>
<xml_diff>
--- a/Fase 2/Evidencias Grupales/2.4_GuiaEstudiante_Fase 2_DesarrolloProyecto APT.docx
+++ b/Fase 2/Evidencias Grupales/2.4_GuiaEstudiante_Fase 2_DesarrolloProyecto APT.docx
@@ -14972,7 +14972,10 @@
               <w:jc w:val="both"/>
               <w:rPr>
                 <w:rFonts w:cstheme="minorHAnsi"/>
-                <w:i/>
+                <w:b/>
+                <w:bCs/>
+                <w:i/>
+                <w:iCs/>
                 <w:sz w:val="16"/>
                 <w:szCs w:val="16"/>
                 <w:lang w:eastAsia="es-CL"/>
@@ -15003,19 +15006,17 @@
               <w:jc w:val="both"/>
               <w:rPr>
                 <w:rFonts w:cstheme="minorHAnsi"/>
-                <w:i/>
-                <w:sz w:val="16"/>
-                <w:szCs w:val="16"/>
-                <w:lang w:eastAsia="es-CL"/>
-              </w:rPr>
-            </w:pPr>
-            <w:r>
-              <w:rPr>
-                <w:rFonts w:cstheme="minorHAnsi"/>
-                <w:sz w:val="16"/>
-                <w:szCs w:val="16"/>
-              </w:rPr>
-              <w:t>Apellido_Nombre_2.1_APT122_DiarioReflexionFase2</w:t>
+                <w:sz w:val="16"/>
+                <w:szCs w:val="16"/>
+              </w:rPr>
+            </w:pPr>
+            <w:r>
+              <w:rPr>
+                <w:rFonts w:cstheme="minorHAnsi"/>
+                <w:sz w:val="16"/>
+                <w:szCs w:val="16"/>
+              </w:rPr>
+              <w:t>2.4_GuiaEstudiante_Fase 2_DesarrolloProyecto APT</w:t>
             </w:r>
           </w:p>
         </w:tc>
@@ -15078,10 +15079,8 @@
               <w:jc w:val="both"/>
               <w:rPr>
                 <w:rFonts w:cstheme="minorHAnsi"/>
-                <w:i/>
-                <w:sz w:val="16"/>
-                <w:szCs w:val="16"/>
-                <w:lang w:eastAsia="es-CL"/>
+                <w:sz w:val="16"/>
+                <w:szCs w:val="16"/>
               </w:rPr>
             </w:pPr>
             <w:r>
@@ -15104,10 +15103,8 @@
               <w:jc w:val="both"/>
               <w:rPr>
                 <w:rFonts w:cstheme="minorHAnsi"/>
-                <w:i/>
-                <w:sz w:val="16"/>
-                <w:szCs w:val="16"/>
-                <w:lang w:eastAsia="es-CL"/>
+                <w:sz w:val="16"/>
+                <w:szCs w:val="16"/>
               </w:rPr>
             </w:pPr>
             <w:r>
@@ -15157,21 +15154,28 @@
               <w:jc w:val="both"/>
               <w:rPr>
                 <w:rFonts w:cstheme="minorHAnsi"/>
-                <w:i/>
-                <w:color w:val="548DD4"/>
-                <w:sz w:val="16"/>
-                <w:szCs w:val="16"/>
-                <w:lang w:eastAsia="es-CL"/>
-              </w:rPr>
-            </w:pPr>
-            <w:r>
-              <w:rPr>
-                <w:rFonts w:cstheme="minorHAnsi"/>
-                <w:sz w:val="16"/>
-                <w:szCs w:val="16"/>
-              </w:rPr>
-              <w:t>Complete</w:t>
-            </w:r>
+                <w:sz w:val="16"/>
+                <w:szCs w:val="16"/>
+              </w:rPr>
+            </w:pPr>
+            <w:r>
+              <w:rPr>
+                <w:rFonts w:cstheme="minorHAnsi"/>
+                <w:sz w:val="16"/>
+                <w:szCs w:val="16"/>
+              </w:rPr>
+              <w:t xml:space="preserve">In </w:t>
+            </w:r>
+            <w:proofErr w:type="spellStart"/>
+            <w:r>
+              <w:rPr>
+                <w:rFonts w:cstheme="minorHAnsi"/>
+                <w:sz w:val="16"/>
+                <w:szCs w:val="16"/>
+              </w:rPr>
+              <w:t>Progress</w:t>
+            </w:r>
+            <w:proofErr w:type="spellEnd"/>
           </w:p>
         </w:tc>
         <w:tc>
@@ -15249,7 +15253,7 @@
                 <w:sz w:val="16"/>
                 <w:szCs w:val="16"/>
               </w:rPr>
-              <w:t>2.4_GuiaEstudiante_Fase 2_DesarrolloProyecto APT</w:t>
+              <w:t>Presentación del proyecto</w:t>
             </w:r>
           </w:p>
         </w:tc>
@@ -15398,14 +15402,6 @@
                 <w:lang w:eastAsia="es-CL"/>
               </w:rPr>
             </w:pPr>
-            <w:r>
-              <w:rPr>
-                <w:rFonts w:cstheme="minorHAnsi"/>
-                <w:sz w:val="16"/>
-                <w:szCs w:val="16"/>
-              </w:rPr>
-              <w:t xml:space="preserve">In </w:t>
-            </w:r>
             <w:proofErr w:type="spellStart"/>
             <w:r>
               <w:rPr>
@@ -15413,7 +15409,25 @@
                 <w:sz w:val="16"/>
                 <w:szCs w:val="16"/>
               </w:rPr>
-              <w:t>Progress</w:t>
+              <w:t>Not</w:t>
+            </w:r>
+            <w:proofErr w:type="spellEnd"/>
+            <w:r>
+              <w:rPr>
+                <w:rFonts w:cstheme="minorHAnsi"/>
+                <w:sz w:val="16"/>
+                <w:szCs w:val="16"/>
+              </w:rPr>
+              <w:t xml:space="preserve"> </w:t>
+            </w:r>
+            <w:proofErr w:type="spellStart"/>
+            <w:r>
+              <w:rPr>
+                <w:rFonts w:cstheme="minorHAnsi"/>
+                <w:sz w:val="16"/>
+                <w:szCs w:val="16"/>
+              </w:rPr>
+              <w:t>Started</w:t>
             </w:r>
             <w:proofErr w:type="spellEnd"/>
           </w:p>
@@ -15493,7 +15507,7 @@
                 <w:sz w:val="16"/>
                 <w:szCs w:val="16"/>
               </w:rPr>
-              <w:t>Planilla de Evaluación de Avance Fase 2</w:t>
+              <w:t>Evidencias de Documentación</w:t>
             </w:r>
           </w:p>
         </w:tc>
@@ -15594,7 +15608,7 @@
                 <w:sz w:val="16"/>
                 <w:szCs w:val="16"/>
               </w:rPr>
-              <w:t>Marco F. Carlos C.</w:t>
+              <w:t>Marco F. José C. Bruno A.</w:t>
             </w:r>
           </w:p>
         </w:tc>
@@ -15747,7 +15761,7 @@
                 <w:sz w:val="16"/>
                 <w:szCs w:val="16"/>
               </w:rPr>
-              <w:t>2.6_GuiaEstudiante_Fase 2_Informe Final Proyecto APT</w:t>
+              <w:t>Evidencias de Sistemas, Aplicación, Bases de Datos</w:t>
             </w:r>
           </w:p>
         </w:tc>
@@ -15896,6 +15910,14 @@
                 <w:lang w:eastAsia="es-CL"/>
               </w:rPr>
             </w:pPr>
+            <w:r>
+              <w:rPr>
+                <w:rFonts w:cstheme="minorHAnsi"/>
+                <w:sz w:val="16"/>
+                <w:szCs w:val="16"/>
+              </w:rPr>
+              <w:t xml:space="preserve">In </w:t>
+            </w:r>
             <w:proofErr w:type="spellStart"/>
             <w:r>
               <w:rPr>
@@ -15903,27 +15925,9 @@
                 <w:sz w:val="16"/>
                 <w:szCs w:val="16"/>
               </w:rPr>
-              <w:t>Not</w:t>
+              <w:t>Progress</w:t>
             </w:r>
             <w:proofErr w:type="spellEnd"/>
-            <w:r>
-              <w:rPr>
-                <w:rFonts w:cstheme="minorHAnsi"/>
-                <w:sz w:val="16"/>
-                <w:szCs w:val="16"/>
-              </w:rPr>
-              <w:t xml:space="preserve"> </w:t>
-            </w:r>
-            <w:proofErr w:type="spellStart"/>
-            <w:r>
-              <w:rPr>
-                <w:rFonts w:cstheme="minorHAnsi"/>
-                <w:sz w:val="16"/>
-                <w:szCs w:val="16"/>
-              </w:rPr>
-              <w:t>Started</w:t>
-            </w:r>
-            <w:proofErr w:type="spellEnd"/>
           </w:p>
         </w:tc>
         <w:tc>
@@ -15942,6 +15946,201 @@
                 <w:lang w:eastAsia="es-CL"/>
               </w:rPr>
             </w:pPr>
+          </w:p>
+        </w:tc>
+      </w:tr>
+      <w:tr>
+        <w:trPr>
+          <w:trHeight w:val="108"/>
+        </w:trPr>
+        <w:tc>
+          <w:tcPr>
+            <w:tcW w:w="1328" w:type="dxa"/>
+            <w:shd w:val="clear" w:color="auto" w:fill="F4B083" w:themeFill="accent2" w:themeFillTint="99"/>
+          </w:tcPr>
+          <w:p>
+            <w:pPr>
+              <w:jc w:val="both"/>
+              <w:rPr>
+                <w:rFonts w:cstheme="minorHAnsi"/>
+                <w:i/>
+                <w:sz w:val="16"/>
+                <w:szCs w:val="16"/>
+                <w:lang w:eastAsia="es-CL"/>
+              </w:rPr>
+            </w:pPr>
+          </w:p>
+        </w:tc>
+        <w:tc>
+          <w:tcPr>
+            <w:tcW w:w="1313" w:type="dxa"/>
+            <w:shd w:val="clear" w:color="auto" w:fill="F4B083" w:themeFill="accent2" w:themeFillTint="99"/>
+            <w:vAlign w:val="bottom"/>
+          </w:tcPr>
+          <w:p>
+            <w:pPr>
+              <w:jc w:val="both"/>
+              <w:rPr>
+                <w:rFonts w:cstheme="minorHAnsi"/>
+                <w:sz w:val="16"/>
+                <w:szCs w:val="16"/>
+              </w:rPr>
+            </w:pPr>
+            <w:r>
+              <w:rPr>
+                <w:rFonts w:cstheme="minorHAnsi"/>
+                <w:sz w:val="16"/>
+                <w:szCs w:val="16"/>
+              </w:rPr>
+              <w:t>SPRINT 3</w:t>
+            </w:r>
+          </w:p>
+        </w:tc>
+        <w:tc>
+          <w:tcPr>
+            <w:tcW w:w="1276" w:type="dxa"/>
+            <w:shd w:val="clear" w:color="auto" w:fill="F4B083" w:themeFill="accent2" w:themeFillTint="99"/>
+          </w:tcPr>
+          <w:p>
+            <w:pPr>
+              <w:jc w:val="both"/>
+              <w:rPr>
+                <w:rFonts w:cstheme="minorHAnsi"/>
+                <w:i/>
+                <w:sz w:val="16"/>
+                <w:szCs w:val="16"/>
+                <w:lang w:eastAsia="es-CL"/>
+              </w:rPr>
+            </w:pPr>
+          </w:p>
+        </w:tc>
+        <w:tc>
+          <w:tcPr>
+            <w:tcW w:w="614" w:type="dxa"/>
+            <w:shd w:val="clear" w:color="auto" w:fill="F4B083" w:themeFill="accent2" w:themeFillTint="99"/>
+            <w:vAlign w:val="center"/>
+          </w:tcPr>
+          <w:p>
+            <w:pPr>
+              <w:jc w:val="both"/>
+              <w:rPr>
+                <w:rFonts w:cstheme="minorHAnsi"/>
+                <w:i/>
+                <w:sz w:val="16"/>
+                <w:szCs w:val="16"/>
+                <w:lang w:eastAsia="es-CL"/>
+              </w:rPr>
+            </w:pPr>
+            <w:r>
+              <w:rPr>
+                <w:rFonts w:cstheme="minorHAnsi"/>
+                <w:sz w:val="16"/>
+                <w:szCs w:val="16"/>
+              </w:rPr>
+              <w:t>21</w:t>
+            </w:r>
+          </w:p>
+        </w:tc>
+        <w:tc>
+          <w:tcPr>
+            <w:tcW w:w="1276" w:type="dxa"/>
+            <w:shd w:val="clear" w:color="auto" w:fill="F4B083" w:themeFill="accent2" w:themeFillTint="99"/>
+            <w:vAlign w:val="center"/>
+          </w:tcPr>
+          <w:p>
+            <w:pPr>
+              <w:jc w:val="both"/>
+              <w:rPr>
+                <w:rFonts w:cstheme="minorHAnsi"/>
+                <w:i/>
+                <w:sz w:val="16"/>
+                <w:szCs w:val="16"/>
+                <w:lang w:eastAsia="es-CL"/>
+              </w:rPr>
+            </w:pPr>
+            <w:r>
+              <w:rPr>
+                <w:rFonts w:cstheme="minorHAnsi"/>
+                <w:sz w:val="16"/>
+                <w:szCs w:val="16"/>
+              </w:rPr>
+              <w:t>Marco F.</w:t>
+            </w:r>
+          </w:p>
+        </w:tc>
+        <w:tc>
+          <w:tcPr>
+            <w:tcW w:w="1418" w:type="dxa"/>
+            <w:shd w:val="clear" w:color="auto" w:fill="F4B083" w:themeFill="accent2" w:themeFillTint="99"/>
+          </w:tcPr>
+          <w:p>
+            <w:pPr>
+              <w:jc w:val="both"/>
+              <w:rPr>
+                <w:rFonts w:cstheme="minorHAnsi"/>
+                <w:i/>
+                <w:sz w:val="16"/>
+                <w:szCs w:val="16"/>
+                <w:lang w:eastAsia="es-CL"/>
+              </w:rPr>
+            </w:pPr>
+          </w:p>
+        </w:tc>
+        <w:tc>
+          <w:tcPr>
+            <w:tcW w:w="992" w:type="dxa"/>
+            <w:shd w:val="clear" w:color="auto" w:fill="F4B083" w:themeFill="accent2" w:themeFillTint="99"/>
+            <w:vAlign w:val="center"/>
+          </w:tcPr>
+          <w:p>
+            <w:pPr>
+              <w:jc w:val="both"/>
+              <w:rPr>
+                <w:rFonts w:cstheme="minorHAnsi"/>
+                <w:i/>
+                <w:color w:val="548DD4"/>
+                <w:sz w:val="16"/>
+                <w:szCs w:val="16"/>
+                <w:lang w:eastAsia="es-CL"/>
+              </w:rPr>
+            </w:pPr>
+            <w:r>
+              <w:rPr>
+                <w:rFonts w:cstheme="minorHAnsi"/>
+                <w:sz w:val="16"/>
+                <w:szCs w:val="16"/>
+              </w:rPr>
+              <w:t>Complete</w:t>
+            </w:r>
+          </w:p>
+        </w:tc>
+        <w:tc>
+          <w:tcPr>
+            <w:tcW w:w="1798" w:type="dxa"/>
+            <w:shd w:val="clear" w:color="auto" w:fill="F4B083" w:themeFill="accent2" w:themeFillTint="99"/>
+          </w:tcPr>
+          <w:p>
+            <w:pPr>
+              <w:jc w:val="both"/>
+              <w:rPr>
+                <w:rFonts w:cstheme="minorHAnsi"/>
+                <w:i/>
+                <w:color w:val="548DD4"/>
+                <w:sz w:val="16"/>
+                <w:szCs w:val="16"/>
+                <w:lang w:eastAsia="es-CL"/>
+              </w:rPr>
+            </w:pPr>
+            <w:r>
+              <w:rPr>
+                <w:rFonts w:cstheme="minorHAnsi"/>
+                <w:i/>
+                <w:sz w:val="16"/>
+                <w:szCs w:val="16"/>
+                <w:lang w:eastAsia="es-CL"/>
+              </w:rPr>
+              <w:t>Se realizan De manera general cambios en las horas de trabajo para establecer mejores tiempos sin salir de los tiempos de la metodología</w:t>
+            </w:r>
           </w:p>
         </w:tc>
       </w:tr>
@@ -15975,7 +16174,7 @@
                 <w:szCs w:val="16"/>
                 <w:lang w:eastAsia="es-CL"/>
               </w:rPr>
-              <w:t>[11]</w:t>
+              <w:t>[2-3-6-9]</w:t>
             </w:r>
           </w:p>
         </w:tc>
@@ -15989,19 +16188,17 @@
               <w:jc w:val="both"/>
               <w:rPr>
                 <w:rFonts w:cstheme="minorHAnsi"/>
-                <w:i/>
-                <w:sz w:val="16"/>
-                <w:szCs w:val="16"/>
-                <w:lang w:eastAsia="es-CL"/>
-              </w:rPr>
-            </w:pPr>
-            <w:r>
-              <w:rPr>
-                <w:rFonts w:cstheme="minorHAnsi"/>
-                <w:sz w:val="16"/>
-                <w:szCs w:val="16"/>
-              </w:rPr>
-              <w:t>Planilla de Evaluación Final Fase 2</w:t>
+                <w:sz w:val="16"/>
+                <w:szCs w:val="16"/>
+              </w:rPr>
+            </w:pPr>
+            <w:r>
+              <w:rPr>
+                <w:rFonts w:cstheme="minorHAnsi"/>
+                <w:sz w:val="16"/>
+                <w:szCs w:val="16"/>
+              </w:rPr>
+              <w:t>Revisión de Errores</w:t>
             </w:r>
           </w:p>
         </w:tc>
@@ -16076,7 +16273,7 @@
                 <w:sz w:val="16"/>
                 <w:szCs w:val="16"/>
               </w:rPr>
-              <w:t>21</w:t>
+              <w:t>7</w:t>
             </w:r>
           </w:p>
         </w:tc>
@@ -16102,7 +16299,7 @@
                 <w:sz w:val="16"/>
                 <w:szCs w:val="16"/>
               </w:rPr>
-              <w:t>Marco F. Carlos C.</w:t>
+              <w:t>Bruno A. José C.</w:t>
             </w:r>
           </w:p>
         </w:tc>
@@ -16150,34 +16347,14 @@
                 <w:lang w:eastAsia="es-CL"/>
               </w:rPr>
             </w:pPr>
-            <w:proofErr w:type="spellStart"/>
-            <w:r>
-              <w:rPr>
-                <w:rFonts w:cstheme="minorHAnsi"/>
-                <w:sz w:val="16"/>
-                <w:szCs w:val="16"/>
-              </w:rPr>
-              <w:t>Not</w:t>
-            </w:r>
-            <w:proofErr w:type="spellEnd"/>
-            <w:r>
-              <w:rPr>
-                <w:rFonts w:cstheme="minorHAnsi"/>
-                <w:sz w:val="16"/>
-                <w:szCs w:val="16"/>
-              </w:rPr>
-              <w:t xml:space="preserve"> </w:t>
-            </w:r>
-            <w:proofErr w:type="spellStart"/>
-            <w:r>
-              <w:rPr>
-                <w:rFonts w:cstheme="minorHAnsi"/>
-                <w:sz w:val="16"/>
-                <w:szCs w:val="16"/>
-              </w:rPr>
-              <w:t>Started</w:t>
-            </w:r>
-            <w:proofErr w:type="spellEnd"/>
+            <w:r>
+              <w:rPr>
+                <w:rFonts w:cstheme="minorHAnsi"/>
+                <w:sz w:val="16"/>
+                <w:szCs w:val="16"/>
+              </w:rPr>
+              <w:t>Complete</w:t>
+            </w:r>
           </w:p>
         </w:tc>
         <w:tc>
@@ -16229,7 +16406,7 @@
                 <w:szCs w:val="16"/>
                 <w:lang w:eastAsia="es-CL"/>
               </w:rPr>
-              <w:t>[11]</w:t>
+              <w:t>[2-3-6-9]</w:t>
             </w:r>
           </w:p>
         </w:tc>
@@ -16243,19 +16420,17 @@
               <w:jc w:val="both"/>
               <w:rPr>
                 <w:rFonts w:cstheme="minorHAnsi"/>
-                <w:i/>
-                <w:sz w:val="16"/>
-                <w:szCs w:val="16"/>
-                <w:lang w:eastAsia="es-CL"/>
-              </w:rPr>
-            </w:pPr>
-            <w:r>
-              <w:rPr>
-                <w:rFonts w:cstheme="minorHAnsi"/>
-                <w:sz w:val="16"/>
-                <w:szCs w:val="16"/>
-              </w:rPr>
-              <w:t>Presentación del proyecto</w:t>
+                <w:sz w:val="16"/>
+                <w:szCs w:val="16"/>
+              </w:rPr>
+            </w:pPr>
+            <w:r>
+              <w:rPr>
+                <w:rFonts w:cstheme="minorHAnsi"/>
+                <w:sz w:val="16"/>
+                <w:szCs w:val="16"/>
+              </w:rPr>
+              <w:t>Validación de Funcionalidades</w:t>
             </w:r>
           </w:p>
         </w:tc>
@@ -16330,7 +16505,7 @@
                 <w:sz w:val="16"/>
                 <w:szCs w:val="16"/>
               </w:rPr>
-              <w:t>21</w:t>
+              <w:t>7</w:t>
             </w:r>
           </w:p>
         </w:tc>
@@ -16356,7 +16531,7 @@
                 <w:sz w:val="16"/>
                 <w:szCs w:val="16"/>
               </w:rPr>
-              <w:t>Marco F. José C. Bruno A.</w:t>
+              <w:t>Bruno A. José C.</w:t>
             </w:r>
           </w:p>
         </w:tc>
@@ -16404,34 +16579,14 @@
                 <w:lang w:eastAsia="es-CL"/>
               </w:rPr>
             </w:pPr>
-            <w:proofErr w:type="spellStart"/>
-            <w:r>
-              <w:rPr>
-                <w:rFonts w:cstheme="minorHAnsi"/>
-                <w:sz w:val="16"/>
-                <w:szCs w:val="16"/>
-              </w:rPr>
-              <w:t>Not</w:t>
-            </w:r>
-            <w:proofErr w:type="spellEnd"/>
-            <w:r>
-              <w:rPr>
-                <w:rFonts w:cstheme="minorHAnsi"/>
-                <w:sz w:val="16"/>
-                <w:szCs w:val="16"/>
-              </w:rPr>
-              <w:t xml:space="preserve"> </w:t>
-            </w:r>
-            <w:proofErr w:type="spellStart"/>
-            <w:r>
-              <w:rPr>
-                <w:rFonts w:cstheme="minorHAnsi"/>
-                <w:sz w:val="16"/>
-                <w:szCs w:val="16"/>
-              </w:rPr>
-              <w:t>Started</w:t>
-            </w:r>
-            <w:proofErr w:type="spellEnd"/>
+            <w:r>
+              <w:rPr>
+                <w:rFonts w:cstheme="minorHAnsi"/>
+                <w:sz w:val="16"/>
+                <w:szCs w:val="16"/>
+              </w:rPr>
+              <w:t>Complete</w:t>
+            </w:r>
           </w:p>
         </w:tc>
         <w:tc>
@@ -16497,19 +16652,35 @@
               <w:jc w:val="both"/>
               <w:rPr>
                 <w:rFonts w:cstheme="minorHAnsi"/>
-                <w:i/>
-                <w:sz w:val="16"/>
-                <w:szCs w:val="16"/>
-                <w:lang w:eastAsia="es-CL"/>
-              </w:rPr>
-            </w:pPr>
-            <w:r>
-              <w:rPr>
-                <w:rFonts w:cstheme="minorHAnsi"/>
-                <w:sz w:val="16"/>
-                <w:szCs w:val="16"/>
-              </w:rPr>
-              <w:t>Evidencias de Documentación</w:t>
+                <w:sz w:val="16"/>
+                <w:szCs w:val="16"/>
+              </w:rPr>
+            </w:pPr>
+            <w:r>
+              <w:rPr>
+                <w:rFonts w:cstheme="minorHAnsi"/>
+                <w:sz w:val="16"/>
+                <w:szCs w:val="16"/>
+              </w:rPr>
+              <w:t xml:space="preserve">Tablero </w:t>
+            </w:r>
+            <w:proofErr w:type="spellStart"/>
+            <w:r>
+              <w:rPr>
+                <w:rFonts w:cstheme="minorHAnsi"/>
+                <w:sz w:val="16"/>
+                <w:szCs w:val="16"/>
+              </w:rPr>
+              <w:t>kanban</w:t>
+            </w:r>
+            <w:proofErr w:type="spellEnd"/>
+            <w:r>
+              <w:rPr>
+                <w:rFonts w:cstheme="minorHAnsi"/>
+                <w:sz w:val="16"/>
+                <w:szCs w:val="16"/>
+              </w:rPr>
+              <w:t xml:space="preserve"> (Trello)</w:t>
             </w:r>
           </w:p>
         </w:tc>
@@ -16610,7 +16781,7 @@
                 <w:sz w:val="16"/>
                 <w:szCs w:val="16"/>
               </w:rPr>
-              <w:t>Marco F. José C. Bruno A.</w:t>
+              <w:t>Marco F.</w:t>
             </w:r>
           </w:p>
         </w:tc>
@@ -16637,7 +16808,7 @@
                 <w:szCs w:val="16"/>
                 <w:lang w:eastAsia="es-CL"/>
               </w:rPr>
-              <w:t>N/A</w:t>
+              <w:t>De vez en cuando se generaban inconvenientes con la asistencia a reuniones</w:t>
             </w:r>
           </w:p>
         </w:tc>
@@ -16658,34 +16829,14 @@
                 <w:lang w:eastAsia="es-CL"/>
               </w:rPr>
             </w:pPr>
-            <w:proofErr w:type="spellStart"/>
-            <w:r>
-              <w:rPr>
-                <w:rFonts w:cstheme="minorHAnsi"/>
-                <w:sz w:val="16"/>
-                <w:szCs w:val="16"/>
-              </w:rPr>
-              <w:t>Not</w:t>
-            </w:r>
-            <w:proofErr w:type="spellEnd"/>
-            <w:r>
-              <w:rPr>
-                <w:rFonts w:cstheme="minorHAnsi"/>
-                <w:sz w:val="16"/>
-                <w:szCs w:val="16"/>
-              </w:rPr>
-              <w:t xml:space="preserve"> </w:t>
-            </w:r>
-            <w:proofErr w:type="spellStart"/>
-            <w:r>
-              <w:rPr>
-                <w:rFonts w:cstheme="minorHAnsi"/>
-                <w:sz w:val="16"/>
-                <w:szCs w:val="16"/>
-              </w:rPr>
-              <w:t>Started</w:t>
-            </w:r>
-            <w:proofErr w:type="spellEnd"/>
+            <w:r>
+              <w:rPr>
+                <w:rFonts w:cstheme="minorHAnsi"/>
+                <w:sz w:val="16"/>
+                <w:szCs w:val="16"/>
+              </w:rPr>
+              <w:t>Complete</w:t>
+            </w:r>
           </w:p>
         </w:tc>
         <w:tc>
@@ -16704,6 +16855,16 @@
                 <w:lang w:eastAsia="es-CL"/>
               </w:rPr>
             </w:pPr>
+            <w:r>
+              <w:rPr>
+                <w:rFonts w:cstheme="minorHAnsi"/>
+                <w:i/>
+                <w:sz w:val="16"/>
+                <w:szCs w:val="16"/>
+                <w:lang w:eastAsia="es-CL"/>
+              </w:rPr>
+              <w:t>Cambias de, agregar contenido, evidencias todos los días o días por medios</w:t>
+            </w:r>
           </w:p>
         </w:tc>
       </w:tr>
@@ -16751,20 +16912,20 @@
               <w:jc w:val="both"/>
               <w:rPr>
                 <w:rFonts w:cstheme="minorHAnsi"/>
-                <w:i/>
-                <w:sz w:val="16"/>
-                <w:szCs w:val="16"/>
-                <w:lang w:eastAsia="es-CL"/>
-              </w:rPr>
-            </w:pPr>
-            <w:r>
-              <w:rPr>
-                <w:rFonts w:cstheme="minorHAnsi"/>
-                <w:sz w:val="16"/>
-                <w:szCs w:val="16"/>
-              </w:rPr>
-              <w:t>Evidencias de Sistemas, Aplicación, Bases de Datos</w:t>
-            </w:r>
+                <w:sz w:val="16"/>
+                <w:szCs w:val="16"/>
+              </w:rPr>
+            </w:pPr>
+            <w:proofErr w:type="spellStart"/>
+            <w:r>
+              <w:rPr>
+                <w:rFonts w:cstheme="minorHAnsi"/>
+                <w:sz w:val="16"/>
+                <w:szCs w:val="16"/>
+              </w:rPr>
+              <w:t>Github</w:t>
+            </w:r>
+            <w:proofErr w:type="spellEnd"/>
           </w:p>
         </w:tc>
         <w:tc>
@@ -16864,7 +17025,7 @@
                 <w:sz w:val="16"/>
                 <w:szCs w:val="16"/>
               </w:rPr>
-              <w:t>Marco F. José C. Bruno A.</w:t>
+              <w:t>Marco F. Bruno A. José C:</w:t>
             </w:r>
           </w:p>
         </w:tc>
@@ -16918,54 +17079,69 @@
                 <w:sz w:val="16"/>
                 <w:szCs w:val="16"/>
               </w:rPr>
-              <w:t xml:space="preserve">In </w:t>
-            </w:r>
+              <w:t>Complete</w:t>
+            </w:r>
+          </w:p>
+        </w:tc>
+        <w:tc>
+          <w:tcPr>
+            <w:tcW w:w="1798" w:type="dxa"/>
+          </w:tcPr>
+          <w:p>
+            <w:pPr>
+              <w:jc w:val="both"/>
+              <w:rPr>
+                <w:rFonts w:cstheme="minorHAnsi"/>
+                <w:i/>
+                <w:color w:val="548DD4"/>
+                <w:sz w:val="16"/>
+                <w:szCs w:val="16"/>
+                <w:lang w:eastAsia="es-CL"/>
+              </w:rPr>
+            </w:pPr>
             <w:proofErr w:type="spellStart"/>
             <w:r>
               <w:rPr>
                 <w:rFonts w:cstheme="minorHAnsi"/>
-                <w:sz w:val="16"/>
-                <w:szCs w:val="16"/>
-              </w:rPr>
-              <w:t>Progress</w:t>
+                <w:i/>
+                <w:sz w:val="16"/>
+                <w:szCs w:val="16"/>
+                <w:lang w:eastAsia="es-CL"/>
+              </w:rPr>
+              <w:t>Commits</w:t>
             </w:r>
             <w:proofErr w:type="spellEnd"/>
-          </w:p>
-        </w:tc>
-        <w:tc>
-          <w:tcPr>
-            <w:tcW w:w="1798" w:type="dxa"/>
-          </w:tcPr>
-          <w:p>
-            <w:pPr>
-              <w:jc w:val="both"/>
-              <w:rPr>
-                <w:rFonts w:cstheme="minorHAnsi"/>
-                <w:i/>
-                <w:color w:val="548DD4"/>
-                <w:sz w:val="16"/>
-                <w:szCs w:val="16"/>
-                <w:lang w:eastAsia="es-CL"/>
-              </w:rPr>
-            </w:pPr>
+            <w:r>
+              <w:rPr>
+                <w:rFonts w:cstheme="minorHAnsi"/>
+                <w:i/>
+                <w:sz w:val="16"/>
+                <w:szCs w:val="16"/>
+                <w:lang w:eastAsia="es-CL"/>
+              </w:rPr>
+              <w:t xml:space="preserve"> (cambios dentro de GitHub mediante confirmaciones).</w:t>
+            </w:r>
           </w:p>
         </w:tc>
       </w:tr>
       <w:tr>
         <w:trPr>
-          <w:trHeight w:val="108"/>
+          <w:trHeight w:val="164"/>
         </w:trPr>
         <w:tc>
           <w:tcPr>
             <w:tcW w:w="1328" w:type="dxa"/>
-            <w:shd w:val="clear" w:color="auto" w:fill="F4B083" w:themeFill="accent2" w:themeFillTint="99"/>
-          </w:tcPr>
-          <w:p>
-            <w:pPr>
-              <w:jc w:val="both"/>
-              <w:rPr>
-                <w:rFonts w:cstheme="minorHAnsi"/>
-                <w:i/>
+            <w:shd w:val="clear" w:color="auto" w:fill="FFF2CC" w:themeFill="accent4" w:themeFillTint="33"/>
+          </w:tcPr>
+          <w:p>
+            <w:pPr>
+              <w:jc w:val="both"/>
+              <w:rPr>
+                <w:rFonts w:cstheme="minorHAnsi"/>
+                <w:b/>
+                <w:bCs/>
+                <w:i/>
+                <w:iCs/>
                 <w:sz w:val="16"/>
                 <w:szCs w:val="16"/>
                 <w:lang w:eastAsia="es-CL"/>
@@ -16976,7 +17152,51 @@
         <w:tc>
           <w:tcPr>
             <w:tcW w:w="1313" w:type="dxa"/>
-            <w:shd w:val="clear" w:color="auto" w:fill="F4B083" w:themeFill="accent2" w:themeFillTint="99"/>
+            <w:shd w:val="clear" w:color="auto" w:fill="FFF2CC" w:themeFill="accent4" w:themeFillTint="33"/>
+          </w:tcPr>
+          <w:p>
+            <w:pPr>
+              <w:jc w:val="both"/>
+              <w:rPr>
+                <w:rFonts w:cstheme="minorHAnsi"/>
+                <w:sz w:val="16"/>
+                <w:szCs w:val="16"/>
+              </w:rPr>
+            </w:pPr>
+            <w:r>
+              <w:rPr>
+                <w:rFonts w:cstheme="minorHAnsi"/>
+                <w:i/>
+                <w:sz w:val="16"/>
+                <w:szCs w:val="16"/>
+                <w:lang w:eastAsia="es-CL"/>
+              </w:rPr>
+              <w:t>Entregables</w:t>
+            </w:r>
+          </w:p>
+        </w:tc>
+        <w:tc>
+          <w:tcPr>
+            <w:tcW w:w="1276" w:type="dxa"/>
+            <w:shd w:val="clear" w:color="auto" w:fill="FFF2CC" w:themeFill="accent4" w:themeFillTint="33"/>
+          </w:tcPr>
+          <w:p>
+            <w:pPr>
+              <w:jc w:val="both"/>
+              <w:rPr>
+                <w:rFonts w:cstheme="minorHAnsi"/>
+                <w:i/>
+                <w:sz w:val="16"/>
+                <w:szCs w:val="16"/>
+                <w:lang w:eastAsia="es-CL"/>
+              </w:rPr>
+            </w:pPr>
+          </w:p>
+        </w:tc>
+        <w:tc>
+          <w:tcPr>
+            <w:tcW w:w="614" w:type="dxa"/>
+            <w:shd w:val="clear" w:color="auto" w:fill="FFF2CC" w:themeFill="accent4" w:themeFillTint="33"/>
             <w:vAlign w:val="bottom"/>
           </w:tcPr>
           <w:p>
@@ -16994,32 +17214,57 @@
                 <w:sz w:val="16"/>
                 <w:szCs w:val="16"/>
               </w:rPr>
-              <w:t>SPRINT 3</w:t>
+              <w:t>21</w:t>
             </w:r>
           </w:p>
         </w:tc>
         <w:tc>
           <w:tcPr>
             <w:tcW w:w="1276" w:type="dxa"/>
-            <w:shd w:val="clear" w:color="auto" w:fill="F4B083" w:themeFill="accent2" w:themeFillTint="99"/>
-          </w:tcPr>
-          <w:p>
-            <w:pPr>
-              <w:jc w:val="both"/>
-              <w:rPr>
-                <w:rFonts w:cstheme="minorHAnsi"/>
-                <w:i/>
-                <w:sz w:val="16"/>
-                <w:szCs w:val="16"/>
-                <w:lang w:eastAsia="es-CL"/>
-              </w:rPr>
-            </w:pPr>
-          </w:p>
-        </w:tc>
-        <w:tc>
-          <w:tcPr>
-            <w:tcW w:w="614" w:type="dxa"/>
-            <w:shd w:val="clear" w:color="auto" w:fill="F4B083" w:themeFill="accent2" w:themeFillTint="99"/>
+            <w:shd w:val="clear" w:color="auto" w:fill="FFF2CC" w:themeFill="accent4" w:themeFillTint="33"/>
+            <w:vAlign w:val="bottom"/>
+          </w:tcPr>
+          <w:p>
+            <w:pPr>
+              <w:jc w:val="both"/>
+              <w:rPr>
+                <w:rFonts w:cstheme="minorHAnsi"/>
+                <w:sz w:val="16"/>
+                <w:szCs w:val="16"/>
+              </w:rPr>
+            </w:pPr>
+            <w:r>
+              <w:rPr>
+                <w:rFonts w:cstheme="minorHAnsi"/>
+                <w:sz w:val="16"/>
+                <w:szCs w:val="16"/>
+              </w:rPr>
+              <w:t>Marco F.</w:t>
+            </w:r>
+          </w:p>
+        </w:tc>
+        <w:tc>
+          <w:tcPr>
+            <w:tcW w:w="1418" w:type="dxa"/>
+            <w:shd w:val="clear" w:color="auto" w:fill="FFF2CC" w:themeFill="accent4" w:themeFillTint="33"/>
+          </w:tcPr>
+          <w:p>
+            <w:pPr>
+              <w:jc w:val="both"/>
+              <w:rPr>
+                <w:rFonts w:cstheme="minorHAnsi"/>
+                <w:i/>
+                <w:sz w:val="16"/>
+                <w:szCs w:val="16"/>
+                <w:lang w:eastAsia="es-CL"/>
+              </w:rPr>
+            </w:pPr>
+          </w:p>
+        </w:tc>
+        <w:tc>
+          <w:tcPr>
+            <w:tcW w:w="992" w:type="dxa"/>
+            <w:shd w:val="clear" w:color="auto" w:fill="FFF2CC" w:themeFill="accent4" w:themeFillTint="33"/>
             <w:vAlign w:val="center"/>
           </w:tcPr>
           <w:p>
@@ -17027,122 +17272,36 @@
               <w:jc w:val="both"/>
               <w:rPr>
                 <w:rFonts w:cstheme="minorHAnsi"/>
-                <w:i/>
-                <w:sz w:val="16"/>
-                <w:szCs w:val="16"/>
-                <w:lang w:eastAsia="es-CL"/>
-              </w:rPr>
-            </w:pPr>
-            <w:r>
-              <w:rPr>
-                <w:rFonts w:cstheme="minorHAnsi"/>
-                <w:sz w:val="16"/>
-                <w:szCs w:val="16"/>
-              </w:rPr>
-              <w:t>21</w:t>
-            </w:r>
-          </w:p>
-        </w:tc>
-        <w:tc>
-          <w:tcPr>
-            <w:tcW w:w="1276" w:type="dxa"/>
-            <w:shd w:val="clear" w:color="auto" w:fill="F4B083" w:themeFill="accent2" w:themeFillTint="99"/>
-            <w:vAlign w:val="center"/>
-          </w:tcPr>
-          <w:p>
-            <w:pPr>
-              <w:jc w:val="both"/>
-              <w:rPr>
-                <w:rFonts w:cstheme="minorHAnsi"/>
-                <w:i/>
-                <w:sz w:val="16"/>
-                <w:szCs w:val="16"/>
-                <w:lang w:eastAsia="es-CL"/>
-              </w:rPr>
-            </w:pPr>
-            <w:r>
-              <w:rPr>
-                <w:rFonts w:cstheme="minorHAnsi"/>
-                <w:sz w:val="16"/>
-                <w:szCs w:val="16"/>
-              </w:rPr>
-              <w:t>Marco F.</w:t>
-            </w:r>
-          </w:p>
-        </w:tc>
-        <w:tc>
-          <w:tcPr>
-            <w:tcW w:w="1418" w:type="dxa"/>
-            <w:shd w:val="clear" w:color="auto" w:fill="F4B083" w:themeFill="accent2" w:themeFillTint="99"/>
-          </w:tcPr>
-          <w:p>
-            <w:pPr>
-              <w:jc w:val="both"/>
-              <w:rPr>
-                <w:rFonts w:cstheme="minorHAnsi"/>
-                <w:i/>
-                <w:sz w:val="16"/>
-                <w:szCs w:val="16"/>
-                <w:lang w:eastAsia="es-CL"/>
-              </w:rPr>
-            </w:pPr>
-          </w:p>
-        </w:tc>
-        <w:tc>
-          <w:tcPr>
-            <w:tcW w:w="992" w:type="dxa"/>
-            <w:shd w:val="clear" w:color="auto" w:fill="F4B083" w:themeFill="accent2" w:themeFillTint="99"/>
-            <w:vAlign w:val="center"/>
-          </w:tcPr>
-          <w:p>
-            <w:pPr>
-              <w:jc w:val="both"/>
-              <w:rPr>
-                <w:rFonts w:cstheme="minorHAnsi"/>
-                <w:i/>
-                <w:color w:val="548DD4"/>
-                <w:sz w:val="16"/>
-                <w:szCs w:val="16"/>
-                <w:lang w:eastAsia="es-CL"/>
-              </w:rPr>
-            </w:pPr>
-            <w:r>
-              <w:rPr>
-                <w:rFonts w:cstheme="minorHAnsi"/>
-                <w:sz w:val="16"/>
-                <w:szCs w:val="16"/>
-              </w:rPr>
-              <w:t>Complete</w:t>
+                <w:sz w:val="16"/>
+                <w:szCs w:val="16"/>
+              </w:rPr>
+            </w:pPr>
+            <w:r>
+              <w:rPr>
+                <w:rFonts w:cstheme="minorHAnsi"/>
+                <w:sz w:val="16"/>
+                <w:szCs w:val="16"/>
+              </w:rPr>
+              <w:t>In Progress</w:t>
             </w:r>
           </w:p>
         </w:tc>
         <w:tc>
           <w:tcPr>
             <w:tcW w:w="1798" w:type="dxa"/>
-            <w:shd w:val="clear" w:color="auto" w:fill="F4B083" w:themeFill="accent2" w:themeFillTint="99"/>
-          </w:tcPr>
-          <w:p>
-            <w:pPr>
-              <w:jc w:val="both"/>
-              <w:rPr>
-                <w:rFonts w:cstheme="minorHAnsi"/>
-                <w:i/>
-                <w:color w:val="548DD4"/>
-                <w:sz w:val="16"/>
-                <w:szCs w:val="16"/>
-                <w:lang w:eastAsia="es-CL"/>
-              </w:rPr>
-            </w:pPr>
-            <w:r>
-              <w:rPr>
-                <w:rFonts w:cstheme="minorHAnsi"/>
-                <w:i/>
-                <w:sz w:val="16"/>
-                <w:szCs w:val="16"/>
-                <w:lang w:eastAsia="es-CL"/>
-              </w:rPr>
-              <w:t>Se realizan De manera general cambios en las horas de trabajo para establecer mejores tiempos sin salir de los tiempos de la metodología</w:t>
-            </w:r>
+            <w:shd w:val="clear" w:color="auto" w:fill="FFF2CC" w:themeFill="accent4" w:themeFillTint="33"/>
+          </w:tcPr>
+          <w:p>
+            <w:pPr>
+              <w:jc w:val="both"/>
+              <w:rPr>
+                <w:rFonts w:cstheme="minorHAnsi"/>
+                <w:i/>
+                <w:sz w:val="16"/>
+                <w:szCs w:val="16"/>
+                <w:lang w:eastAsia="es-CL"/>
+              </w:rPr>
+            </w:pPr>
           </w:p>
         </w:tc>
       </w:tr>
@@ -17159,15 +17318,6 @@
               <w:jc w:val="both"/>
               <w:rPr>
                 <w:rFonts w:cstheme="minorHAnsi"/>
-                <w:i/>
-                <w:sz w:val="16"/>
-                <w:szCs w:val="16"/>
-                <w:lang w:eastAsia="es-CL"/>
-              </w:rPr>
-            </w:pPr>
-            <w:r>
-              <w:rPr>
-                <w:rFonts w:cstheme="minorHAnsi"/>
                 <w:b/>
                 <w:bCs/>
                 <w:i/>
@@ -17176,8 +17326,20 @@
                 <w:szCs w:val="16"/>
                 <w:lang w:eastAsia="es-CL"/>
               </w:rPr>
+            </w:pPr>
+            <w:r>
+              <w:rPr>
+                <w:rFonts w:cstheme="minorHAnsi"/>
+                <w:b/>
+                <w:bCs/>
+                <w:i/>
+                <w:iCs/>
+                <w:sz w:val="16"/>
+                <w:szCs w:val="16"/>
+                <w:lang w:eastAsia="es-CL"/>
+              </w:rPr>
               <w:lastRenderedPageBreak/>
-              <w:t>[2-3-6-9]</w:t>
+              <w:t>[11]</w:t>
             </w:r>
           </w:p>
         </w:tc>
@@ -17201,7 +17363,7 @@
                 <w:sz w:val="16"/>
                 <w:szCs w:val="16"/>
               </w:rPr>
-              <w:t>Revisión de Errores</w:t>
+              <w:t>Apellido_Nombre_2.1_APT122_DiarioReflexionFase2</w:t>
             </w:r>
           </w:p>
         </w:tc>
@@ -17264,19 +17426,17 @@
               <w:jc w:val="both"/>
               <w:rPr>
                 <w:rFonts w:cstheme="minorHAnsi"/>
-                <w:i/>
-                <w:sz w:val="16"/>
-                <w:szCs w:val="16"/>
-                <w:lang w:eastAsia="es-CL"/>
-              </w:rPr>
-            </w:pPr>
-            <w:r>
-              <w:rPr>
-                <w:rFonts w:cstheme="minorHAnsi"/>
-                <w:sz w:val="16"/>
-                <w:szCs w:val="16"/>
-              </w:rPr>
-              <w:t>7</w:t>
+                <w:sz w:val="16"/>
+                <w:szCs w:val="16"/>
+              </w:rPr>
+            </w:pPr>
+            <w:r>
+              <w:rPr>
+                <w:rFonts w:cstheme="minorHAnsi"/>
+                <w:sz w:val="16"/>
+                <w:szCs w:val="16"/>
+              </w:rPr>
+              <w:t>21</w:t>
             </w:r>
           </w:p>
         </w:tc>
@@ -17290,19 +17450,17 @@
               <w:jc w:val="both"/>
               <w:rPr>
                 <w:rFonts w:cstheme="minorHAnsi"/>
-                <w:i/>
-                <w:sz w:val="16"/>
-                <w:szCs w:val="16"/>
-                <w:lang w:eastAsia="es-CL"/>
-              </w:rPr>
-            </w:pPr>
-            <w:r>
-              <w:rPr>
-                <w:rFonts w:cstheme="minorHAnsi"/>
-                <w:sz w:val="16"/>
-                <w:szCs w:val="16"/>
-              </w:rPr>
-              <w:t>Bruno A. José C.</w:t>
+                <w:sz w:val="16"/>
+                <w:szCs w:val="16"/>
+              </w:rPr>
+            </w:pPr>
+            <w:r>
+              <w:rPr>
+                <w:rFonts w:cstheme="minorHAnsi"/>
+                <w:sz w:val="16"/>
+                <w:szCs w:val="16"/>
+              </w:rPr>
+              <w:t>Marco F. José C. Bruno A.</w:t>
             </w:r>
           </w:p>
         </w:tc>
@@ -17343,11 +17501,8 @@
               <w:jc w:val="both"/>
               <w:rPr>
                 <w:rFonts w:cstheme="minorHAnsi"/>
-                <w:i/>
-                <w:color w:val="548DD4"/>
-                <w:sz w:val="16"/>
-                <w:szCs w:val="16"/>
-                <w:lang w:eastAsia="es-CL"/>
+                <w:sz w:val="16"/>
+                <w:szCs w:val="16"/>
               </w:rPr>
             </w:pPr>
             <w:r>
@@ -17370,12 +17525,24 @@
               <w:rPr>
                 <w:rFonts w:cstheme="minorHAnsi"/>
                 <w:i/>
-                <w:color w:val="548DD4"/>
-                <w:sz w:val="16"/>
-                <w:szCs w:val="16"/>
-                <w:lang w:eastAsia="es-CL"/>
-              </w:rPr>
-            </w:pPr>
+                <w:sz w:val="16"/>
+                <w:szCs w:val="16"/>
+                <w:lang w:eastAsia="es-CL"/>
+              </w:rPr>
+            </w:pPr>
+            <w:r>
+              <w:rPr>
+                <w:rFonts w:cstheme="minorHAnsi"/>
+                <w:b/>
+                <w:bCs/>
+                <w:i/>
+                <w:iCs/>
+                <w:sz w:val="16"/>
+                <w:szCs w:val="16"/>
+                <w:lang w:eastAsia="es-CL"/>
+              </w:rPr>
+              <w:t>[11]</w:t>
+            </w:r>
           </w:p>
         </w:tc>
       </w:tr>
@@ -17392,15 +17559,6 @@
               <w:jc w:val="both"/>
               <w:rPr>
                 <w:rFonts w:cstheme="minorHAnsi"/>
-                <w:i/>
-                <w:sz w:val="16"/>
-                <w:szCs w:val="16"/>
-                <w:lang w:eastAsia="es-CL"/>
-              </w:rPr>
-            </w:pPr>
-            <w:r>
-              <w:rPr>
-                <w:rFonts w:cstheme="minorHAnsi"/>
                 <w:b/>
                 <w:bCs/>
                 <w:i/>
@@ -17409,7 +17567,19 @@
                 <w:szCs w:val="16"/>
                 <w:lang w:eastAsia="es-CL"/>
               </w:rPr>
-              <w:t>[2-3-6-9]</w:t>
+            </w:pPr>
+            <w:r>
+              <w:rPr>
+                <w:rFonts w:cstheme="minorHAnsi"/>
+                <w:b/>
+                <w:bCs/>
+                <w:i/>
+                <w:iCs/>
+                <w:sz w:val="16"/>
+                <w:szCs w:val="16"/>
+                <w:lang w:eastAsia="es-CL"/>
+              </w:rPr>
+              <w:t>[11]</w:t>
             </w:r>
           </w:p>
         </w:tc>
@@ -17433,7 +17603,7 @@
                 <w:sz w:val="16"/>
                 <w:szCs w:val="16"/>
               </w:rPr>
-              <w:t>Validación de Funcionalidades</w:t>
+              <w:t>Planilla de Evaluación de Avance Fase 2</w:t>
             </w:r>
           </w:p>
         </w:tc>
@@ -17496,19 +17666,17 @@
               <w:jc w:val="both"/>
               <w:rPr>
                 <w:rFonts w:cstheme="minorHAnsi"/>
-                <w:i/>
-                <w:sz w:val="16"/>
-                <w:szCs w:val="16"/>
-                <w:lang w:eastAsia="es-CL"/>
-              </w:rPr>
-            </w:pPr>
-            <w:r>
-              <w:rPr>
-                <w:rFonts w:cstheme="minorHAnsi"/>
-                <w:sz w:val="16"/>
-                <w:szCs w:val="16"/>
-              </w:rPr>
-              <w:t>7</w:t>
+                <w:sz w:val="16"/>
+                <w:szCs w:val="16"/>
+              </w:rPr>
+            </w:pPr>
+            <w:r>
+              <w:rPr>
+                <w:rFonts w:cstheme="minorHAnsi"/>
+                <w:sz w:val="16"/>
+                <w:szCs w:val="16"/>
+              </w:rPr>
+              <w:t>21</w:t>
             </w:r>
           </w:p>
         </w:tc>
@@ -17522,19 +17690,17 @@
               <w:jc w:val="both"/>
               <w:rPr>
                 <w:rFonts w:cstheme="minorHAnsi"/>
-                <w:i/>
-                <w:sz w:val="16"/>
-                <w:szCs w:val="16"/>
-                <w:lang w:eastAsia="es-CL"/>
-              </w:rPr>
-            </w:pPr>
-            <w:r>
-              <w:rPr>
-                <w:rFonts w:cstheme="minorHAnsi"/>
-                <w:sz w:val="16"/>
-                <w:szCs w:val="16"/>
-              </w:rPr>
-              <w:t>Bruno A. José C.</w:t>
+                <w:sz w:val="16"/>
+                <w:szCs w:val="16"/>
+              </w:rPr>
+            </w:pPr>
+            <w:r>
+              <w:rPr>
+                <w:rFonts w:cstheme="minorHAnsi"/>
+                <w:sz w:val="16"/>
+                <w:szCs w:val="16"/>
+              </w:rPr>
+              <w:t>Marco F. Carlos C.</w:t>
             </w:r>
           </w:p>
         </w:tc>
@@ -17575,21 +17741,38 @@
               <w:jc w:val="both"/>
               <w:rPr>
                 <w:rFonts w:cstheme="minorHAnsi"/>
-                <w:i/>
-                <w:color w:val="548DD4"/>
-                <w:sz w:val="16"/>
-                <w:szCs w:val="16"/>
-                <w:lang w:eastAsia="es-CL"/>
-              </w:rPr>
-            </w:pPr>
-            <w:r>
-              <w:rPr>
-                <w:rFonts w:cstheme="minorHAnsi"/>
-                <w:sz w:val="16"/>
-                <w:szCs w:val="16"/>
-              </w:rPr>
-              <w:t>Complete</w:t>
-            </w:r>
+                <w:sz w:val="16"/>
+                <w:szCs w:val="16"/>
+              </w:rPr>
+            </w:pPr>
+            <w:proofErr w:type="spellStart"/>
+            <w:r>
+              <w:rPr>
+                <w:rFonts w:cstheme="minorHAnsi"/>
+                <w:sz w:val="16"/>
+                <w:szCs w:val="16"/>
+              </w:rPr>
+              <w:t>Not</w:t>
+            </w:r>
+            <w:proofErr w:type="spellEnd"/>
+            <w:r>
+              <w:rPr>
+                <w:rFonts w:cstheme="minorHAnsi"/>
+                <w:sz w:val="16"/>
+                <w:szCs w:val="16"/>
+              </w:rPr>
+              <w:t xml:space="preserve"> </w:t>
+            </w:r>
+            <w:proofErr w:type="spellStart"/>
+            <w:r>
+              <w:rPr>
+                <w:rFonts w:cstheme="minorHAnsi"/>
+                <w:sz w:val="16"/>
+                <w:szCs w:val="16"/>
+              </w:rPr>
+              <w:t>Started</w:t>
+            </w:r>
+            <w:proofErr w:type="spellEnd"/>
           </w:p>
         </w:tc>
         <w:tc>
@@ -17602,12 +17785,24 @@
               <w:rPr>
                 <w:rFonts w:cstheme="minorHAnsi"/>
                 <w:i/>
-                <w:color w:val="548DD4"/>
-                <w:sz w:val="16"/>
-                <w:szCs w:val="16"/>
-                <w:lang w:eastAsia="es-CL"/>
-              </w:rPr>
-            </w:pPr>
+                <w:sz w:val="16"/>
+                <w:szCs w:val="16"/>
+                <w:lang w:eastAsia="es-CL"/>
+              </w:rPr>
+            </w:pPr>
+            <w:r>
+              <w:rPr>
+                <w:rFonts w:cstheme="minorHAnsi"/>
+                <w:b/>
+                <w:bCs/>
+                <w:i/>
+                <w:iCs/>
+                <w:sz w:val="16"/>
+                <w:szCs w:val="16"/>
+                <w:lang w:eastAsia="es-CL"/>
+              </w:rPr>
+              <w:t>[11]</w:t>
+            </w:r>
           </w:p>
         </w:tc>
       </w:tr>
@@ -17624,7 +17819,10 @@
               <w:jc w:val="both"/>
               <w:rPr>
                 <w:rFonts w:cstheme="minorHAnsi"/>
-                <w:i/>
+                <w:b/>
+                <w:bCs/>
+                <w:i/>
+                <w:iCs/>
                 <w:sz w:val="16"/>
                 <w:szCs w:val="16"/>
                 <w:lang w:eastAsia="es-CL"/>
@@ -17665,25 +17863,7 @@
                 <w:sz w:val="16"/>
                 <w:szCs w:val="16"/>
               </w:rPr>
-              <w:t xml:space="preserve">Tablero </w:t>
-            </w:r>
-            <w:proofErr w:type="spellStart"/>
-            <w:r>
-              <w:rPr>
-                <w:rFonts w:cstheme="minorHAnsi"/>
-                <w:sz w:val="16"/>
-                <w:szCs w:val="16"/>
-              </w:rPr>
-              <w:t>kanban</w:t>
-            </w:r>
-            <w:proofErr w:type="spellEnd"/>
-            <w:r>
-              <w:rPr>
-                <w:rFonts w:cstheme="minorHAnsi"/>
-                <w:sz w:val="16"/>
-                <w:szCs w:val="16"/>
-              </w:rPr>
-              <w:t xml:space="preserve"> (Trello)</w:t>
+              <w:t>2.6_GuiaEstudiante_Fase 2_Informe Final Proyecto APT</w:t>
             </w:r>
           </w:p>
         </w:tc>
@@ -17746,10 +17926,8 @@
               <w:jc w:val="both"/>
               <w:rPr>
                 <w:rFonts w:cstheme="minorHAnsi"/>
-                <w:i/>
-                <w:sz w:val="16"/>
-                <w:szCs w:val="16"/>
-                <w:lang w:eastAsia="es-CL"/>
+                <w:sz w:val="16"/>
+                <w:szCs w:val="16"/>
               </w:rPr>
             </w:pPr>
             <w:r>
@@ -17772,19 +17950,17 @@
               <w:jc w:val="both"/>
               <w:rPr>
                 <w:rFonts w:cstheme="minorHAnsi"/>
-                <w:i/>
-                <w:sz w:val="16"/>
-                <w:szCs w:val="16"/>
-                <w:lang w:eastAsia="es-CL"/>
-              </w:rPr>
-            </w:pPr>
-            <w:r>
-              <w:rPr>
-                <w:rFonts w:cstheme="minorHAnsi"/>
-                <w:sz w:val="16"/>
-                <w:szCs w:val="16"/>
-              </w:rPr>
-              <w:t>Marco F.</w:t>
+                <w:sz w:val="16"/>
+                <w:szCs w:val="16"/>
+              </w:rPr>
+            </w:pPr>
+            <w:r>
+              <w:rPr>
+                <w:rFonts w:cstheme="minorHAnsi"/>
+                <w:sz w:val="16"/>
+                <w:szCs w:val="16"/>
+              </w:rPr>
+              <w:t>Marco F. José C. Bruno A.</w:t>
             </w:r>
           </w:p>
         </w:tc>
@@ -17811,7 +17987,7 @@
                 <w:szCs w:val="16"/>
                 <w:lang w:eastAsia="es-CL"/>
               </w:rPr>
-              <w:t>De vez en cuando se generaban inconvenientes con la asistencia a reuniones</w:t>
+              <w:t>N/A</w:t>
             </w:r>
           </w:p>
         </w:tc>
@@ -17825,21 +18001,38 @@
               <w:jc w:val="both"/>
               <w:rPr>
                 <w:rFonts w:cstheme="minorHAnsi"/>
-                <w:i/>
-                <w:color w:val="548DD4"/>
-                <w:sz w:val="16"/>
-                <w:szCs w:val="16"/>
-                <w:lang w:eastAsia="es-CL"/>
-              </w:rPr>
-            </w:pPr>
-            <w:r>
-              <w:rPr>
-                <w:rFonts w:cstheme="minorHAnsi"/>
-                <w:sz w:val="16"/>
-                <w:szCs w:val="16"/>
-              </w:rPr>
-              <w:t>Complete</w:t>
-            </w:r>
+                <w:sz w:val="16"/>
+                <w:szCs w:val="16"/>
+              </w:rPr>
+            </w:pPr>
+            <w:proofErr w:type="spellStart"/>
+            <w:r>
+              <w:rPr>
+                <w:rFonts w:cstheme="minorHAnsi"/>
+                <w:sz w:val="16"/>
+                <w:szCs w:val="16"/>
+              </w:rPr>
+              <w:t>Not</w:t>
+            </w:r>
+            <w:proofErr w:type="spellEnd"/>
+            <w:r>
+              <w:rPr>
+                <w:rFonts w:cstheme="minorHAnsi"/>
+                <w:sz w:val="16"/>
+                <w:szCs w:val="16"/>
+              </w:rPr>
+              <w:t xml:space="preserve"> </w:t>
+            </w:r>
+            <w:proofErr w:type="spellStart"/>
+            <w:r>
+              <w:rPr>
+                <w:rFonts w:cstheme="minorHAnsi"/>
+                <w:sz w:val="16"/>
+                <w:szCs w:val="16"/>
+              </w:rPr>
+              <w:t>Started</w:t>
+            </w:r>
+            <w:proofErr w:type="spellEnd"/>
           </w:p>
         </w:tc>
         <w:tc>
@@ -17852,21 +18045,23 @@
               <w:rPr>
                 <w:rFonts w:cstheme="minorHAnsi"/>
                 <w:i/>
-                <w:color w:val="548DD4"/>
-                <w:sz w:val="16"/>
-                <w:szCs w:val="16"/>
-                <w:lang w:eastAsia="es-CL"/>
-              </w:rPr>
-            </w:pPr>
-            <w:r>
-              <w:rPr>
-                <w:rFonts w:cstheme="minorHAnsi"/>
-                <w:i/>
-                <w:sz w:val="16"/>
-                <w:szCs w:val="16"/>
-                <w:lang w:eastAsia="es-CL"/>
-              </w:rPr>
-              <w:t>Cambias de, agregar contenido, evidencias todos los días o días por medios</w:t>
+                <w:sz w:val="16"/>
+                <w:szCs w:val="16"/>
+                <w:lang w:eastAsia="es-CL"/>
+              </w:rPr>
+            </w:pPr>
+            <w:r>
+              <w:rPr>
+                <w:rFonts w:cstheme="minorHAnsi"/>
+                <w:b/>
+                <w:bCs/>
+                <w:i/>
+                <w:iCs/>
+                <w:sz w:val="16"/>
+                <w:szCs w:val="16"/>
+                <w:lang w:eastAsia="es-CL"/>
+              </w:rPr>
+              <w:t>[11]</w:t>
             </w:r>
           </w:p>
         </w:tc>
@@ -17884,7 +18079,10 @@
               <w:jc w:val="both"/>
               <w:rPr>
                 <w:rFonts w:cstheme="minorHAnsi"/>
-                <w:i/>
+                <w:b/>
+                <w:bCs/>
+                <w:i/>
+                <w:iCs/>
                 <w:sz w:val="16"/>
                 <w:szCs w:val="16"/>
                 <w:lang w:eastAsia="es-CL"/>
@@ -17919,16 +18117,14 @@
                 <w:szCs w:val="16"/>
               </w:rPr>
             </w:pPr>
-            <w:proofErr w:type="spellStart"/>
-            <w:r>
-              <w:rPr>
-                <w:rFonts w:cstheme="minorHAnsi"/>
-                <w:sz w:val="16"/>
-                <w:szCs w:val="16"/>
-              </w:rPr>
-              <w:t>Github</w:t>
-            </w:r>
-            <w:proofErr w:type="spellEnd"/>
+            <w:r>
+              <w:rPr>
+                <w:rFonts w:cstheme="minorHAnsi"/>
+                <w:sz w:val="16"/>
+                <w:szCs w:val="16"/>
+              </w:rPr>
+              <w:t>Planilla de Evaluación Final Fase 2</w:t>
+            </w:r>
           </w:p>
         </w:tc>
         <w:tc>
@@ -17990,10 +18186,8 @@
               <w:jc w:val="both"/>
               <w:rPr>
                 <w:rFonts w:cstheme="minorHAnsi"/>
-                <w:i/>
-                <w:sz w:val="16"/>
-                <w:szCs w:val="16"/>
-                <w:lang w:eastAsia="es-CL"/>
+                <w:sz w:val="16"/>
+                <w:szCs w:val="16"/>
               </w:rPr>
             </w:pPr>
             <w:r>
@@ -18016,19 +18210,17 @@
               <w:jc w:val="both"/>
               <w:rPr>
                 <w:rFonts w:cstheme="minorHAnsi"/>
-                <w:i/>
-                <w:sz w:val="16"/>
-                <w:szCs w:val="16"/>
-                <w:lang w:eastAsia="es-CL"/>
-              </w:rPr>
-            </w:pPr>
-            <w:r>
-              <w:rPr>
-                <w:rFonts w:cstheme="minorHAnsi"/>
-                <w:sz w:val="16"/>
-                <w:szCs w:val="16"/>
-              </w:rPr>
-              <w:t>Marco F. Bruno A. José C:</w:t>
+                <w:sz w:val="16"/>
+                <w:szCs w:val="16"/>
+              </w:rPr>
+            </w:pPr>
+            <w:r>
+              <w:rPr>
+                <w:rFonts w:cstheme="minorHAnsi"/>
+                <w:sz w:val="16"/>
+                <w:szCs w:val="16"/>
+              </w:rPr>
+              <w:t>Marco F. Carlos C.</w:t>
             </w:r>
           </w:p>
         </w:tc>
@@ -18069,21 +18261,38 @@
               <w:jc w:val="both"/>
               <w:rPr>
                 <w:rFonts w:cstheme="minorHAnsi"/>
-                <w:i/>
-                <w:color w:val="548DD4"/>
-                <w:sz w:val="16"/>
-                <w:szCs w:val="16"/>
-                <w:lang w:eastAsia="es-CL"/>
-              </w:rPr>
-            </w:pPr>
-            <w:r>
-              <w:rPr>
-                <w:rFonts w:cstheme="minorHAnsi"/>
-                <w:sz w:val="16"/>
-                <w:szCs w:val="16"/>
-              </w:rPr>
-              <w:t>Complete</w:t>
-            </w:r>
+                <w:sz w:val="16"/>
+                <w:szCs w:val="16"/>
+              </w:rPr>
+            </w:pPr>
+            <w:proofErr w:type="spellStart"/>
+            <w:r>
+              <w:rPr>
+                <w:rFonts w:cstheme="minorHAnsi"/>
+                <w:sz w:val="16"/>
+                <w:szCs w:val="16"/>
+              </w:rPr>
+              <w:t>Not</w:t>
+            </w:r>
+            <w:proofErr w:type="spellEnd"/>
+            <w:r>
+              <w:rPr>
+                <w:rFonts w:cstheme="minorHAnsi"/>
+                <w:sz w:val="16"/>
+                <w:szCs w:val="16"/>
+              </w:rPr>
+              <w:t xml:space="preserve"> </w:t>
+            </w:r>
+            <w:proofErr w:type="spellStart"/>
+            <w:r>
+              <w:rPr>
+                <w:rFonts w:cstheme="minorHAnsi"/>
+                <w:sz w:val="16"/>
+                <w:szCs w:val="16"/>
+              </w:rPr>
+              <w:t>Started</w:t>
+            </w:r>
+            <w:proofErr w:type="spellEnd"/>
           </w:p>
         </w:tc>
         <w:tc>
@@ -18096,33 +18305,23 @@
               <w:rPr>
                 <w:rFonts w:cstheme="minorHAnsi"/>
                 <w:i/>
-                <w:color w:val="548DD4"/>
-                <w:sz w:val="16"/>
-                <w:szCs w:val="16"/>
-                <w:lang w:eastAsia="es-CL"/>
-              </w:rPr>
-            </w:pPr>
-            <w:proofErr w:type="spellStart"/>
-            <w:r>
-              <w:rPr>
-                <w:rFonts w:cstheme="minorHAnsi"/>
-                <w:i/>
-                <w:sz w:val="16"/>
-                <w:szCs w:val="16"/>
-                <w:lang w:eastAsia="es-CL"/>
-              </w:rPr>
-              <w:t>Commits</w:t>
-            </w:r>
-            <w:proofErr w:type="spellEnd"/>
-            <w:r>
-              <w:rPr>
-                <w:rFonts w:cstheme="minorHAnsi"/>
-                <w:i/>
-                <w:sz w:val="16"/>
-                <w:szCs w:val="16"/>
-                <w:lang w:eastAsia="es-CL"/>
-              </w:rPr>
-              <w:t xml:space="preserve"> (cambios dentro de GitHub mediante confirmaciones).</w:t>
+                <w:sz w:val="16"/>
+                <w:szCs w:val="16"/>
+                <w:lang w:eastAsia="es-CL"/>
+              </w:rPr>
+            </w:pPr>
+            <w:r>
+              <w:rPr>
+                <w:rFonts w:cstheme="minorHAnsi"/>
+                <w:b/>
+                <w:bCs/>
+                <w:i/>
+                <w:iCs/>
+                <w:sz w:val="16"/>
+                <w:szCs w:val="16"/>
+                <w:lang w:eastAsia="es-CL"/>
+              </w:rPr>
+              <w:t>[11]</w:t>
             </w:r>
           </w:p>
         </w:tc>
@@ -19909,6 +20108,7 @@
                 <w:rFonts w:cstheme="minorHAnsi"/>
                 <w:color w:val="1F3864" w:themeColor="accent1" w:themeShade="80"/>
               </w:rPr>
+              <w:lastRenderedPageBreak/>
               <w:t>Factores que han facilitado y/o dificultado el desarrollo de mi plan de trabajo</w:t>
             </w:r>
             <w:r>
@@ -20258,6 +20458,73 @@
                 <w:lang w:eastAsia="es-CL"/>
               </w:rPr>
               <w:t xml:space="preserve"> no terminar retrasando el proyecto.</w:t>
+            </w:r>
+          </w:p>
+          <w:p>
+            <w:pPr>
+              <w:jc w:val="both"/>
+              <w:rPr>
+                <w:rFonts w:cstheme="minorHAnsi"/>
+                <w:b/>
+                <w:bCs/>
+                <w:i/>
+                <w:lang w:eastAsia="es-CL"/>
+              </w:rPr>
+            </w:pPr>
+          </w:p>
+          <w:p>
+            <w:pPr>
+              <w:jc w:val="both"/>
+              <w:rPr>
+                <w:rFonts w:cstheme="minorHAnsi"/>
+                <w:b/>
+                <w:bCs/>
+                <w:i/>
+                <w:lang w:eastAsia="es-CL"/>
+              </w:rPr>
+            </w:pPr>
+            <w:r>
+              <w:rPr>
+                <w:rFonts w:cstheme="minorHAnsi"/>
+                <w:b/>
+                <w:bCs/>
+                <w:i/>
+                <w:lang w:eastAsia="es-CL"/>
+              </w:rPr>
+              <w:t xml:space="preserve">También hay que mencionar que se generó un cambio en el Archivo Sprint </w:t>
+            </w:r>
+            <w:proofErr w:type="spellStart"/>
+            <w:r>
+              <w:rPr>
+                <w:rFonts w:cstheme="minorHAnsi"/>
+                <w:b/>
+                <w:bCs/>
+                <w:i/>
+                <w:lang w:eastAsia="es-CL"/>
+              </w:rPr>
+              <w:t>planning</w:t>
+            </w:r>
+            <w:proofErr w:type="spellEnd"/>
+            <w:r>
+              <w:rPr>
+                <w:rFonts w:cstheme="minorHAnsi"/>
+                <w:b/>
+                <w:bCs/>
+                <w:i/>
+                <w:lang w:eastAsia="es-CL"/>
+              </w:rPr>
+              <w:t>.</w:t>
+            </w:r>
+            <w:r>
+              <w:rPr>
+                <w:rFonts w:cstheme="minorHAnsi"/>
+                <w:b/>
+                <w:bCs/>
+                <w:i/>
+                <w:lang w:eastAsia="es-CL"/>
+              </w:rPr>
+              <w:br/>
+              <w:t>debido a una confusión, se realizó un cambio con las fechas y sprint correspondiente de los “entregables”. Esto anteriormente estaban en el Sprint 2. Ahora algunos de estos “entregables” fueron transferidos al Sprint 3, este cambio no genera problemas en los tiempos ya que son entregas que un no se nos han enviado y que un faltaba tiempo par empezar su realización. Las HH Siguen siendo las mimas por lo que no se generan atrasos.</w:t>
             </w:r>
           </w:p>
           <w:p>
@@ -22205,21 +22472,6 @@
 </file>
 
 <file path=customXml/item1.xml><?xml version="1.0" encoding="utf-8"?>
-<?mso-contentType ?>
-<FormTemplates xmlns="http://schemas.microsoft.com/sharepoint/v3/contenttype/forms">
-  <Display>DocumentLibraryForm</Display>
-  <Edit>DocumentLibraryForm</Edit>
-  <New>DocumentLibraryForm</New>
-</FormTemplates>
-</file>
-
-<file path=customXml/item2.xml><?xml version="1.0" encoding="utf-8"?>
-<p:properties xmlns:p="http://schemas.microsoft.com/office/2006/metadata/properties" xmlns:xsi="http://www.w3.org/2001/XMLSchema-instance" xmlns:pc="http://schemas.microsoft.com/office/infopath/2007/PartnerControls">
-  <documentManagement/>
-</p:properties>
-</file>
-
-<file path=customXml/item3.xml><?xml version="1.0" encoding="utf-8"?>
 <ct:contentTypeSchema xmlns:ct="http://schemas.microsoft.com/office/2006/metadata/contentType" xmlns:ma="http://schemas.microsoft.com/office/2006/metadata/properties/metaAttributes" ct:_="" ma:_="" ma:contentTypeName="Documento" ma:contentTypeID="0x010100E96778489EE7714D8BD12CC105EB918B" ma:contentTypeVersion="2" ma:contentTypeDescription="Crear nuevo documento." ma:contentTypeScope="" ma:versionID="416c5c7ae9b5d54d83875cd3c65194e3">
   <xsd:schema xmlns:xsd="http://www.w3.org/2001/XMLSchema" xmlns:xs="http://www.w3.org/2001/XMLSchema" xmlns:p="http://schemas.microsoft.com/office/2006/metadata/properties" xmlns:ns2="126e8a1c-9ea9-435a-ac89-d06c80d62e30" targetNamespace="http://schemas.microsoft.com/office/2006/metadata/properties" ma:root="true" ma:fieldsID="70a237c842677bd850644f8595079f5e" ns2:_="">
     <xsd:import namespace="126e8a1c-9ea9-435a-ac89-d06c80d62e30"/>
@@ -22351,24 +22603,22 @@
 </ct:contentTypeSchema>
 </file>
 
-<file path=customXml/itemProps1.xml><?xml version="1.0" encoding="utf-8"?>
-<ds:datastoreItem xmlns:ds="http://schemas.openxmlformats.org/officeDocument/2006/customXml" ds:itemID="{D51C61E4-DB75-4684-AD25-71F546404E96}">
-  <ds:schemaRefs>
-    <ds:schemaRef ds:uri="http://schemas.microsoft.com/sharepoint/v3/contenttype/forms"/>
-  </ds:schemaRefs>
-</ds:datastoreItem>
+<file path=customXml/item2.xml><?xml version="1.0" encoding="utf-8"?>
+<p:properties xmlns:p="http://schemas.microsoft.com/office/2006/metadata/properties" xmlns:xsi="http://www.w3.org/2001/XMLSchema-instance" xmlns:pc="http://schemas.microsoft.com/office/infopath/2007/PartnerControls">
+  <documentManagement/>
+</p:properties>
 </file>
 
-<file path=customXml/itemProps2.xml><?xml version="1.0" encoding="utf-8"?>
-<ds:datastoreItem xmlns:ds="http://schemas.openxmlformats.org/officeDocument/2006/customXml" ds:itemID="{46CA5683-AF87-4E40-B841-2E23A3B52406}">
-  <ds:schemaRefs>
-    <ds:schemaRef ds:uri="http://schemas.microsoft.com/office/2006/metadata/properties"/>
-    <ds:schemaRef ds:uri="http://schemas.microsoft.com/office/infopath/2007/PartnerControls"/>
-  </ds:schemaRefs>
-</ds:datastoreItem>
+<file path=customXml/item3.xml><?xml version="1.0" encoding="utf-8"?>
+<?mso-contentType ?>
+<FormTemplates xmlns="http://schemas.microsoft.com/sharepoint/v3/contenttype/forms">
+  <Display>DocumentLibraryForm</Display>
+  <Edit>DocumentLibraryForm</Edit>
+  <New>DocumentLibraryForm</New>
+</FormTemplates>
 </file>
 
-<file path=customXml/itemProps3.xml><?xml version="1.0" encoding="utf-8"?>
+<file path=customXml/itemProps1.xml><?xml version="1.0" encoding="utf-8"?>
 <ds:datastoreItem xmlns:ds="http://schemas.openxmlformats.org/officeDocument/2006/customXml" ds:itemID="{6F3661B0-5934-4FAB-ADC6-33A19B814E8D}">
   <ds:schemaRefs>
     <ds:schemaRef ds:uri="http://schemas.microsoft.com/office/2006/metadata/contentType"/>
@@ -22384,4 +22634,21 @@
     <ds:schemaRef ds:uri="http://schemas.microsoft.com/internal/obd"/>
   </ds:schemaRefs>
 </ds:datastoreItem>
+</file>
+
+<file path=customXml/itemProps2.xml><?xml version="1.0" encoding="utf-8"?>
+<ds:datastoreItem xmlns:ds="http://schemas.openxmlformats.org/officeDocument/2006/customXml" ds:itemID="{46CA5683-AF87-4E40-B841-2E23A3B52406}">
+  <ds:schemaRefs>
+    <ds:schemaRef ds:uri="http://schemas.microsoft.com/office/2006/metadata/properties"/>
+    <ds:schemaRef ds:uri="http://schemas.microsoft.com/office/infopath/2007/PartnerControls"/>
+  </ds:schemaRefs>
+</ds:datastoreItem>
+</file>
+
+<file path=customXml/itemProps3.xml><?xml version="1.0" encoding="utf-8"?>
+<ds:datastoreItem xmlns:ds="http://schemas.openxmlformats.org/officeDocument/2006/customXml" ds:itemID="{D51C61E4-DB75-4684-AD25-71F546404E96}">
+  <ds:schemaRefs>
+    <ds:schemaRef ds:uri="http://schemas.microsoft.com/sharepoint/v3/contenttype/forms"/>
+  </ds:schemaRefs>
+</ds:datastoreItem>
 </file>
</xml_diff>